<commit_message>
Projeto V3 turbinado com novas informações sobre métodos de reconhecimento facial e correções no texto. Justificativa reformada. Retirada a redundância do objetivo.
</commit_message>
<xml_diff>
--- a/ProjetoDePesquisaV3.docx
+++ b/ProjetoDePesquisaV3.docx
@@ -1,6 +1,6 @@
 
 <file path=word/document.xml><?xml version="1.0" encoding="utf-8"?>
-<w:document xmlns:wpc="http://schemas.microsoft.com/office/word/2010/wordprocessingCanvas" xmlns:cx="http://schemas.microsoft.com/office/drawing/2014/chartex" xmlns:cx1="http://schemas.microsoft.com/office/drawing/2015/9/8/chartex" xmlns:mc="http://schemas.openxmlformats.org/markup-compatibility/2006" xmlns:o="urn:schemas-microsoft-com:office:office" xmlns:r="http://schemas.openxmlformats.org/officeDocument/2006/relationships" xmlns:m="http://schemas.openxmlformats.org/officeDocument/2006/math" xmlns:v="urn:schemas-microsoft-com:vml" xmlns:wp14="http://schemas.microsoft.com/office/word/2010/wordprocessingDrawing" xmlns:wp="http://schemas.openxmlformats.org/drawingml/2006/wordprocessingDrawing" xmlns:w10="urn:schemas-microsoft-com:office:word" xmlns:w="http://schemas.openxmlformats.org/wordprocessingml/2006/main" xmlns:w14="http://schemas.microsoft.com/office/word/2010/wordml" xmlns:w15="http://schemas.microsoft.com/office/word/2012/wordml" xmlns:w16se="http://schemas.microsoft.com/office/word/2015/wordml/symex" xmlns:wpg="http://schemas.microsoft.com/office/word/2010/wordprocessingGroup" xmlns:wpi="http://schemas.microsoft.com/office/word/2010/wordprocessingInk" xmlns:wne="http://schemas.microsoft.com/office/word/2006/wordml" xmlns:wps="http://schemas.microsoft.com/office/word/2010/wordprocessingShape" mc:Ignorable="w14 w15 w16se wp14">
+<w:document xmlns:wpc="http://schemas.microsoft.com/office/word/2010/wordprocessingCanvas" xmlns:cx="http://schemas.microsoft.com/office/drawing/2014/chartex" xmlns:mc="http://schemas.openxmlformats.org/markup-compatibility/2006" xmlns:o="urn:schemas-microsoft-com:office:office" xmlns:r="http://schemas.openxmlformats.org/officeDocument/2006/relationships" xmlns:m="http://schemas.openxmlformats.org/officeDocument/2006/math" xmlns:v="urn:schemas-microsoft-com:vml" xmlns:wp14="http://schemas.microsoft.com/office/word/2010/wordprocessingDrawing" xmlns:wp="http://schemas.openxmlformats.org/drawingml/2006/wordprocessingDrawing" xmlns:w10="urn:schemas-microsoft-com:office:word" xmlns:w="http://schemas.openxmlformats.org/wordprocessingml/2006/main" xmlns:w14="http://schemas.microsoft.com/office/word/2010/wordml" xmlns:w15="http://schemas.microsoft.com/office/word/2012/wordml" xmlns:w16se="http://schemas.microsoft.com/office/word/2015/wordml/symex" xmlns:wpg="http://schemas.microsoft.com/office/word/2010/wordprocessingGroup" xmlns:wpi="http://schemas.microsoft.com/office/word/2010/wordprocessingInk" xmlns:wne="http://schemas.microsoft.com/office/word/2006/wordml" xmlns:wps="http://schemas.microsoft.com/office/word/2010/wordprocessingShape" mc:Ignorable="w14 w15 w16se wp14">
   <w:body>
     <w:p>
       <w:pPr>
@@ -1572,8 +1572,6 @@
         </w:rPr>
         <w:t xml:space="preserve"> político.</w:t>
       </w:r>
-      <w:bookmarkStart w:id="1" w:name="_GoBack"/>
-      <w:bookmarkEnd w:id="1"/>
     </w:p>
     <w:p>
       <w:pPr>
@@ -1636,7 +1634,7 @@
           <w:szCs w:val="24"/>
         </w:rPr>
       </w:pPr>
-      <w:bookmarkStart w:id="2" w:name="_Toc4578262"/>
+      <w:bookmarkStart w:id="1" w:name="_Toc4578262"/>
       <w:r>
         <w:rPr>
           <w:rFonts w:cs="Times New Roman"/>
@@ -1644,7 +1642,7 @@
         </w:rPr>
         <w:t>PROBLEMA DE PESQUISA</w:t>
       </w:r>
-      <w:bookmarkEnd w:id="2"/>
+      <w:bookmarkEnd w:id="1"/>
     </w:p>
     <w:p>
       <w:pPr>
@@ -1940,23 +1938,7 @@
           <w:szCs w:val="24"/>
         </w:rPr>
         <w:lastRenderedPageBreak/>
-        <w:t xml:space="preserve">Com base nesses avanços recentes na precisão e confiabilidade dessa tecnologia, surge uma </w:t>
-      </w:r>
-      <w:proofErr w:type="gramStart"/>
-      <w:r>
-        <w:rPr>
-          <w:rFonts w:cs="Times New Roman"/>
-          <w:szCs w:val="24"/>
-        </w:rPr>
-        <w:t>questão</w:t>
-      </w:r>
-      <w:proofErr w:type="gramEnd"/>
-      <w:r>
-        <w:rPr>
-          <w:rFonts w:cs="Times New Roman"/>
-          <w:szCs w:val="24"/>
-        </w:rPr>
-        <w:t>: é</w:t>
+        <w:t>Com base nesses avanços recentes na precisão e confiabilidade dessa tecnologia, surge uma questão: é</w:t>
       </w:r>
       <w:r>
         <w:rPr>
@@ -2061,7 +2043,7 @@
           <w:szCs w:val="24"/>
         </w:rPr>
       </w:pPr>
-      <w:bookmarkStart w:id="3" w:name="_Toc4578263"/>
+      <w:bookmarkStart w:id="2" w:name="_Toc4578263"/>
       <w:r>
         <w:rPr>
           <w:rFonts w:cs="Times New Roman"/>
@@ -2069,7 +2051,7 @@
         </w:rPr>
         <w:t>OBJETIVOS</w:t>
       </w:r>
-      <w:bookmarkEnd w:id="3"/>
+      <w:bookmarkEnd w:id="2"/>
     </w:p>
     <w:p>
       <w:pPr>
@@ -2086,21 +2068,35 @@
           <w:rFonts w:cs="Times New Roman"/>
           <w:szCs w:val="24"/>
         </w:rPr>
-        <w:t xml:space="preserve">Este projeto propõe, como fruto de seu desenvolvimento, </w:t>
-      </w:r>
-      <w:r>
-        <w:rPr>
-          <w:rFonts w:cs="Times New Roman"/>
-          <w:szCs w:val="24"/>
-        </w:rPr>
-        <w:t xml:space="preserve">verificar a possibilidade de </w:t>
-      </w:r>
-      <w:r>
-        <w:rPr>
-          <w:rFonts w:cs="Times New Roman"/>
-          <w:szCs w:val="24"/>
-        </w:rPr>
-        <w:t xml:space="preserve">uma alternativa mais barata para os métodos de segurança tecnológica atuais, especificamente para os métodos que utilizam o reconhecimento facial como autenticação. </w:t>
+        <w:t xml:space="preserve">Este projeto propõe, como fruto de seu desenvolvimento, verificar a </w:t>
+      </w:r>
+      <w:r>
+        <w:rPr>
+          <w:rFonts w:cs="Times New Roman"/>
+          <w:szCs w:val="24"/>
+        </w:rPr>
+        <w:t>viabilidade</w:t>
+      </w:r>
+      <w:r>
+        <w:rPr>
+          <w:rFonts w:cs="Times New Roman"/>
+          <w:szCs w:val="24"/>
+        </w:rPr>
+        <w:t xml:space="preserve"> de uma alternativa mais barata</w:t>
+      </w:r>
+      <w:r>
+        <w:rPr>
+          <w:rFonts w:cs="Times New Roman"/>
+          <w:szCs w:val="24"/>
+        </w:rPr>
+        <w:t xml:space="preserve"> e acessível</w:t>
+      </w:r>
+      <w:r>
+        <w:rPr>
+          <w:rFonts w:cs="Times New Roman"/>
+          <w:szCs w:val="24"/>
+        </w:rPr>
+        <w:t xml:space="preserve"> para os métodos de segurança tecnológica atuais, especificamente para os métodos que utilizam o reconhecimento facial como autenticação. </w:t>
       </w:r>
     </w:p>
     <w:p>
@@ -2118,14 +2114,70 @@
           <w:rFonts w:cs="Times New Roman"/>
           <w:szCs w:val="24"/>
         </w:rPr>
-        <w:t>O objetivo deste projeto é desenvolver um sistema de tranca automática para portas, utilizando tecnologia de reconhecimento facial e hardware relativamente barato, com o objetivo de automatizar o processo de abrir fechaduras ao mesmo tempo que fornece uma soluçã</w:t>
-      </w:r>
-      <w:r>
-        <w:rPr>
-          <w:rFonts w:cs="Times New Roman"/>
-          <w:szCs w:val="24"/>
-        </w:rPr>
-        <w:t>o de custo relativamente baixo.</w:t>
+        <w:t xml:space="preserve">O </w:t>
+      </w:r>
+      <w:r>
+        <w:rPr>
+          <w:rFonts w:cs="Times New Roman"/>
+          <w:szCs w:val="24"/>
+        </w:rPr>
+        <w:t>projeto será</w:t>
+      </w:r>
+      <w:r>
+        <w:rPr>
+          <w:rFonts w:cs="Times New Roman"/>
+          <w:szCs w:val="24"/>
+        </w:rPr>
+        <w:t xml:space="preserve"> desenvolver um sistema de tranca au</w:t>
+      </w:r>
+      <w:r>
+        <w:rPr>
+          <w:rFonts w:cs="Times New Roman"/>
+          <w:szCs w:val="24"/>
+        </w:rPr>
+        <w:t>tomática para portas e comparar o desempenho deste sistema</w:t>
+      </w:r>
+      <w:r>
+        <w:rPr>
+          <w:rFonts w:cs="Times New Roman"/>
+          <w:szCs w:val="24"/>
+        </w:rPr>
+        <w:t>,</w:t>
+      </w:r>
+      <w:r>
+        <w:rPr>
+          <w:rFonts w:cs="Times New Roman"/>
+          <w:szCs w:val="24"/>
+        </w:rPr>
+        <w:t xml:space="preserve"> </w:t>
+      </w:r>
+      <w:r>
+        <w:rPr>
+          <w:rFonts w:cs="Times New Roman"/>
+          <w:szCs w:val="24"/>
+        </w:rPr>
+        <w:t>lidando com</w:t>
+      </w:r>
+      <w:r>
+        <w:rPr>
+          <w:rFonts w:cs="Times New Roman"/>
+          <w:szCs w:val="24"/>
+        </w:rPr>
+        <w:t xml:space="preserve"> diferentes hardwares</w:t>
+      </w:r>
+      <w:r>
+        <w:rPr>
+          <w:rFonts w:cs="Times New Roman"/>
+          <w:szCs w:val="24"/>
+        </w:rPr>
+        <w:t xml:space="preserve"> para a realização do processamento de imagens</w:t>
+      </w:r>
+      <w:r>
+        <w:rPr>
+          <w:rFonts w:cs="Times New Roman"/>
+          <w:szCs w:val="24"/>
+        </w:rPr>
+        <w:t>.</w:t>
       </w:r>
     </w:p>
     <w:p>
@@ -2138,58 +2190,25 @@
           <w:szCs w:val="24"/>
         </w:rPr>
       </w:pPr>
-      <w:r>
-        <w:rPr>
-          <w:rFonts w:cs="Times New Roman"/>
-          <w:szCs w:val="24"/>
-        </w:rPr>
-        <w:t xml:space="preserve">Através </w:t>
-      </w:r>
-      <w:r>
-        <w:rPr>
-          <w:rFonts w:cs="Times New Roman"/>
-          <w:szCs w:val="24"/>
-        </w:rPr>
-        <w:t>do desenvolvimento de um sistema de tranca</w:t>
-      </w:r>
-      <w:r>
-        <w:rPr>
-          <w:rFonts w:cs="Times New Roman"/>
-          <w:szCs w:val="24"/>
-        </w:rPr>
-        <w:t xml:space="preserve">, este projeto visa criar um protótipo de um dispositivo </w:t>
-      </w:r>
-      <w:r>
-        <w:rPr>
-          <w:rFonts w:cs="Times New Roman"/>
-          <w:szCs w:val="24"/>
-        </w:rPr>
-        <w:t xml:space="preserve">de menor custo possível, </w:t>
-      </w:r>
-      <w:r>
-        <w:t>sem comprometer a segurança</w:t>
-      </w:r>
-      <w:r>
-        <w:rPr>
-          <w:rFonts w:cs="Times New Roman"/>
-          <w:szCs w:val="24"/>
-        </w:rPr>
-        <w:t xml:space="preserve">, para </w:t>
-      </w:r>
-      <w:r>
-        <w:rPr>
-          <w:rFonts w:cs="Times New Roman"/>
-          <w:szCs w:val="24"/>
-        </w:rPr>
-        <w:t xml:space="preserve">ser utilizado </w:t>
-      </w:r>
-      <w:r>
-        <w:rPr>
-          <w:rFonts w:cs="Times New Roman"/>
-          <w:szCs w:val="24"/>
-        </w:rPr>
-        <w:t>como uma maneira de trazer mais segurança e praticidade para dentro de casa.</w:t>
-      </w:r>
+    </w:p>
+    <w:p>
+      <w:pPr>
+        <w:pStyle w:val="Ttulo1"/>
+        <w:spacing w:line="360" w:lineRule="auto"/>
+        <w:rPr>
+          <w:rFonts w:cs="Times New Roman"/>
+          <w:szCs w:val="24"/>
+        </w:rPr>
+      </w:pPr>
+      <w:bookmarkStart w:id="3" w:name="_Toc4578264"/>
+      <w:r>
+        <w:rPr>
+          <w:rFonts w:cs="Times New Roman"/>
+          <w:szCs w:val="24"/>
+        </w:rPr>
+        <w:t>JUSTIFICATIVA</w:t>
+      </w:r>
+      <w:bookmarkEnd w:id="3"/>
     </w:p>
     <w:p>
       <w:pPr>
@@ -2205,169 +2224,114 @@
         <w:rPr>
           <w:rFonts w:cs="Times New Roman"/>
           <w:szCs w:val="24"/>
-          <w:highlight w:val="yellow"/>
-        </w:rPr>
-        <w:t>(</w:t>
-      </w:r>
-      <w:proofErr w:type="gramStart"/>
-      <w:r>
-        <w:rPr>
-          <w:rFonts w:cs="Times New Roman"/>
-          <w:szCs w:val="24"/>
-          <w:highlight w:val="yellow"/>
-        </w:rPr>
-        <w:t>resolver</w:t>
-      </w:r>
-      <w:proofErr w:type="gramEnd"/>
-      <w:r>
-        <w:rPr>
-          <w:rFonts w:cs="Times New Roman"/>
-          <w:szCs w:val="24"/>
-          <w:highlight w:val="yellow"/>
-        </w:rPr>
-        <w:t xml:space="preserve"> redundância</w:t>
-      </w:r>
-      <w:r>
-        <w:rPr>
-          <w:rFonts w:cs="Times New Roman"/>
-          <w:szCs w:val="24"/>
-          <w:highlight w:val="yellow"/>
-        </w:rPr>
-        <w:t>s</w:t>
-      </w:r>
-      <w:r>
-        <w:rPr>
-          <w:rFonts w:cs="Times New Roman"/>
-          <w:szCs w:val="24"/>
-          <w:highlight w:val="yellow"/>
-        </w:rPr>
-        <w:t>)</w:t>
-      </w:r>
-    </w:p>
-    <w:p>
-      <w:pPr>
-        <w:pStyle w:val="Ttulo1"/>
-        <w:spacing w:line="360" w:lineRule="auto"/>
-        <w:rPr>
-          <w:rFonts w:cs="Times New Roman"/>
-          <w:szCs w:val="24"/>
-        </w:rPr>
-      </w:pPr>
-      <w:bookmarkStart w:id="4" w:name="_Toc4578264"/>
-      <w:r>
-        <w:rPr>
-          <w:rFonts w:cs="Times New Roman"/>
-          <w:szCs w:val="24"/>
-        </w:rPr>
-        <w:t>JUSTIFICATIVA</w:t>
-      </w:r>
-      <w:bookmarkEnd w:id="4"/>
-    </w:p>
-    <w:p>
-      <w:pPr>
-        <w:pStyle w:val="PargrafodaLista"/>
-        <w:numPr>
-          <w:ilvl w:val="0"/>
-          <w:numId w:val="8"/>
-        </w:numPr>
-        <w:spacing w:line="360" w:lineRule="auto"/>
-        <w:jc w:val="both"/>
-        <w:rPr>
-          <w:rFonts w:cs="Times New Roman"/>
-          <w:color w:val="FF0000"/>
-          <w:szCs w:val="24"/>
-        </w:rPr>
-      </w:pPr>
-      <w:r>
-        <w:rPr>
-          <w:rFonts w:cs="Times New Roman"/>
-          <w:color w:val="FF0000"/>
-          <w:szCs w:val="24"/>
-        </w:rPr>
-        <w:t xml:space="preserve">Há necessidade de uma alternativa mais barata </w:t>
-      </w:r>
-      <w:proofErr w:type="spellStart"/>
-      <w:r>
-        <w:rPr>
-          <w:rFonts w:cs="Times New Roman"/>
-          <w:color w:val="FF0000"/>
-          <w:szCs w:val="24"/>
-        </w:rPr>
-        <w:t>bla</w:t>
-      </w:r>
-      <w:proofErr w:type="spellEnd"/>
-      <w:r>
-        <w:rPr>
-          <w:rFonts w:cs="Times New Roman"/>
-          <w:color w:val="FF0000"/>
+        </w:rPr>
+        <w:t>A principal motivação para realização de</w:t>
+      </w:r>
+      <w:r>
+        <w:rPr>
+          <w:rFonts w:cs="Times New Roman"/>
+          <w:szCs w:val="24"/>
+        </w:rPr>
+        <w:t>ste</w:t>
+      </w:r>
+      <w:r>
+        <w:rPr>
+          <w:rFonts w:cs="Times New Roman"/>
+          <w:szCs w:val="24"/>
+        </w:rPr>
+        <w:t xml:space="preserve"> projeto </w:t>
+      </w:r>
+      <w:r>
+        <w:rPr>
+          <w:rFonts w:cs="Times New Roman"/>
+          <w:szCs w:val="24"/>
+        </w:rPr>
+        <w:t>é</w:t>
+      </w:r>
+      <w:r>
+        <w:rPr>
+          <w:rFonts w:cs="Times New Roman"/>
           <w:szCs w:val="24"/>
         </w:rPr>
         <w:t xml:space="preserve"> </w:t>
       </w:r>
-      <w:proofErr w:type="spellStart"/>
-      <w:r>
-        <w:rPr>
-          <w:rFonts w:cs="Times New Roman"/>
-          <w:color w:val="FF0000"/>
-          <w:szCs w:val="24"/>
-        </w:rPr>
-        <w:t>bla</w:t>
-      </w:r>
-      <w:proofErr w:type="spellEnd"/>
-      <w:r>
-        <w:rPr>
-          <w:rFonts w:cs="Times New Roman"/>
-          <w:color w:val="FF0000"/>
+      <w:r>
+        <w:rPr>
+          <w:rFonts w:cs="Times New Roman"/>
+          <w:szCs w:val="24"/>
+        </w:rPr>
+        <w:t>verificar a viabilidade da criação de</w:t>
+      </w:r>
+      <w:r>
+        <w:rPr>
+          <w:rFonts w:cs="Times New Roman"/>
+          <w:szCs w:val="24"/>
+        </w:rPr>
+        <w:t xml:space="preserve"> um dispositivo de segurança </w:t>
+      </w:r>
+      <w:r>
+        <w:rPr>
+          <w:rFonts w:cs="Times New Roman"/>
+          <w:szCs w:val="24"/>
+        </w:rPr>
+        <w:t xml:space="preserve">que seja </w:t>
+      </w:r>
+      <w:r>
+        <w:rPr>
+          <w:rFonts w:cs="Times New Roman"/>
+          <w:szCs w:val="24"/>
+        </w:rPr>
+        <w:t>de baixo custo e</w:t>
+      </w:r>
+      <w:r>
+        <w:rPr>
+          <w:rFonts w:cs="Times New Roman"/>
           <w:szCs w:val="24"/>
         </w:rPr>
         <w:t xml:space="preserve"> </w:t>
       </w:r>
-      <w:proofErr w:type="spellStart"/>
-      <w:r>
-        <w:rPr>
-          <w:rFonts w:cs="Times New Roman"/>
-          <w:color w:val="FF0000"/>
-          <w:szCs w:val="24"/>
-        </w:rPr>
-        <w:t>bla</w:t>
-      </w:r>
-      <w:proofErr w:type="spellEnd"/>
-      <w:r>
-        <w:rPr>
-          <w:rFonts w:cs="Times New Roman"/>
-          <w:color w:val="FF0000"/>
-          <w:szCs w:val="24"/>
-        </w:rPr>
-        <w:t xml:space="preserve">, ou nacional </w:t>
-      </w:r>
-      <w:proofErr w:type="spellStart"/>
-      <w:r>
-        <w:rPr>
-          <w:rFonts w:cs="Times New Roman"/>
-          <w:color w:val="FF0000"/>
-          <w:szCs w:val="24"/>
-        </w:rPr>
-        <w:t>etc</w:t>
-      </w:r>
-      <w:proofErr w:type="spellEnd"/>
-      <w:r>
-        <w:rPr>
-          <w:rFonts w:cs="Times New Roman"/>
-          <w:color w:val="FF0000"/>
-          <w:szCs w:val="24"/>
-        </w:rPr>
-        <w:t xml:space="preserve">, mercado </w:t>
-      </w:r>
-      <w:proofErr w:type="spellStart"/>
-      <w:r>
-        <w:rPr>
-          <w:rFonts w:cs="Times New Roman"/>
-          <w:color w:val="FF0000"/>
-          <w:szCs w:val="24"/>
-        </w:rPr>
-        <w:t>etc</w:t>
-      </w:r>
-      <w:proofErr w:type="spellEnd"/>
+      <w:r>
+        <w:rPr>
+          <w:rFonts w:cs="Times New Roman"/>
+          <w:szCs w:val="24"/>
+        </w:rPr>
+        <w:t>acessível</w:t>
+      </w:r>
+      <w:r>
+        <w:rPr>
+          <w:rFonts w:cs="Times New Roman"/>
+          <w:szCs w:val="24"/>
+        </w:rPr>
+        <w:t>, visto</w:t>
+      </w:r>
+      <w:r>
+        <w:rPr>
+          <w:rFonts w:cs="Times New Roman"/>
+          <w:szCs w:val="24"/>
+        </w:rPr>
+        <w:t xml:space="preserve"> que as alternativas encontradas no mercado atualmente</w:t>
+      </w:r>
+      <w:r>
+        <w:rPr>
+          <w:rFonts w:cs="Times New Roman"/>
+          <w:szCs w:val="24"/>
+        </w:rPr>
+        <w:t>, apesar de usufruírem de muitas funcionalidades,</w:t>
+      </w:r>
+      <w:r>
+        <w:rPr>
+          <w:rFonts w:cs="Times New Roman"/>
+          <w:szCs w:val="24"/>
+        </w:rPr>
+        <w:t xml:space="preserve"> possuem preços dispendiosos</w:t>
+      </w:r>
+      <w:r>
+        <w:rPr>
+          <w:rFonts w:cs="Times New Roman"/>
+          <w:szCs w:val="24"/>
+        </w:rPr>
+        <w:t>.</w:t>
+      </w:r>
     </w:p>
     <w:p>
       <w:pPr>
@@ -2384,14 +2348,28 @@
           <w:rFonts w:cs="Times New Roman"/>
           <w:szCs w:val="24"/>
         </w:rPr>
-        <w:t>Este</w:t>
-      </w:r>
-      <w:r>
-        <w:rPr>
-          <w:rFonts w:cs="Times New Roman"/>
-          <w:szCs w:val="24"/>
-        </w:rPr>
-        <w:t xml:space="preserve"> projeto pretende</w:t>
+        <w:t xml:space="preserve">Quanto ao </w:t>
+      </w:r>
+      <w:r>
+        <w:rPr>
+          <w:rFonts w:cs="Times New Roman"/>
+          <w:szCs w:val="24"/>
+        </w:rPr>
+        <w:t xml:space="preserve">uso do </w:t>
+      </w:r>
+      <w:r>
+        <w:rPr>
+          <w:rFonts w:cs="Times New Roman"/>
+          <w:szCs w:val="24"/>
+        </w:rPr>
+        <w:t>reconhecimento facial como método de autenticação,</w:t>
+      </w:r>
+      <w:r>
+        <w:rPr>
+          <w:rFonts w:cs="Times New Roman"/>
+          <w:szCs w:val="24"/>
+        </w:rPr>
+        <w:t xml:space="preserve"> tendo em</w:t>
       </w:r>
       <w:r>
         <w:rPr>
@@ -2405,35 +2383,93 @@
           <w:rFonts w:cs="Times New Roman"/>
           <w:szCs w:val="24"/>
         </w:rPr>
-        <w:t xml:space="preserve">ser </w:t>
-      </w:r>
-      <w:r>
-        <w:rPr>
-          <w:rFonts w:cs="Times New Roman"/>
-          <w:szCs w:val="24"/>
-        </w:rPr>
-        <w:t>capaz de</w:t>
-      </w:r>
-      <w:r>
-        <w:rPr>
-          <w:rFonts w:cs="Times New Roman"/>
-          <w:szCs w:val="24"/>
-        </w:rPr>
-        <w:t xml:space="preserve"> produzir um dispositivo de baixo custo, que seria mais </w:t>
-      </w:r>
-      <w:r>
-        <w:rPr>
-          <w:rFonts w:cs="Times New Roman"/>
-          <w:szCs w:val="24"/>
-        </w:rPr>
-        <w:t>acessível</w:t>
-      </w:r>
-      <w:r>
-        <w:rPr>
-          <w:rFonts w:cs="Times New Roman"/>
-          <w:szCs w:val="24"/>
-        </w:rPr>
-        <w:t xml:space="preserve"> que as alternativas encontradas no mercado atualmente.</w:t>
+        <w:t>vista que essa tecnologia avançou muito nos últimos anos e que o poder de processamento de microcomputadores está cada vez mais acessível, a possibilidade de utilizar as duas tecnologias em conjunto cria um leque de possibilidades</w:t>
+      </w:r>
+      <w:r>
+        <w:rPr>
+          <w:rFonts w:cs="Times New Roman"/>
+          <w:szCs w:val="24"/>
+        </w:rPr>
+        <w:t xml:space="preserve">. Gates (2011) ressalta que, </w:t>
+      </w:r>
+      <w:r>
+        <w:rPr>
+          <w:rFonts w:cs="Times New Roman"/>
+          <w:szCs w:val="24"/>
+        </w:rPr>
+        <w:t>p</w:t>
+      </w:r>
+      <w:r>
+        <w:rPr>
+          <w:rFonts w:cs="Times New Roman"/>
+          <w:szCs w:val="24"/>
+        </w:rPr>
+        <w:t xml:space="preserve">or mais que o reconhecimento facial traga </w:t>
+      </w:r>
+      <w:r>
+        <w:rPr>
+          <w:rFonts w:cs="Times New Roman"/>
+          <w:szCs w:val="24"/>
+        </w:rPr>
+        <w:t xml:space="preserve">algumas </w:t>
+      </w:r>
+      <w:r>
+        <w:rPr>
+          <w:rFonts w:cs="Times New Roman"/>
+          <w:szCs w:val="24"/>
+        </w:rPr>
+        <w:t>dificuldades técnicas</w:t>
+      </w:r>
+      <w:r>
+        <w:rPr>
+          <w:rFonts w:cs="Times New Roman"/>
+          <w:szCs w:val="24"/>
+        </w:rPr>
+        <w:t xml:space="preserve"> consigo</w:t>
+      </w:r>
+      <w:r>
+        <w:rPr>
+          <w:rFonts w:cs="Times New Roman"/>
+          <w:szCs w:val="24"/>
+        </w:rPr>
+        <w:t xml:space="preserve">, </w:t>
+      </w:r>
+      <w:r>
+        <w:rPr>
+          <w:rFonts w:cs="Times New Roman"/>
+          <w:szCs w:val="24"/>
+        </w:rPr>
+        <w:t>o mesmo também usufrui de al</w:t>
+      </w:r>
+      <w:bookmarkStart w:id="4" w:name="_GoBack"/>
+      <w:bookmarkEnd w:id="4"/>
+      <w:r>
+        <w:rPr>
+          <w:rFonts w:cs="Times New Roman"/>
+          <w:szCs w:val="24"/>
+        </w:rPr>
+        <w:t>gumas vantagens das quais outros métodos de reconhecimento biométrico não possuem</w:t>
+      </w:r>
+      <w:r>
+        <w:rPr>
+          <w:rFonts w:cs="Times New Roman"/>
+          <w:szCs w:val="24"/>
+        </w:rPr>
+        <w:t xml:space="preserve">, </w:t>
+      </w:r>
+      <w:r>
+        <w:rPr>
+          <w:rFonts w:cs="Times New Roman"/>
+          <w:szCs w:val="24"/>
+        </w:rPr>
+        <w:t>sendo uma delas a capacidade de reconhecimento sem intervenção do sujeito em questão</w:t>
+      </w:r>
+      <w:r>
+        <w:rPr>
+          <w:rFonts w:cs="Times New Roman"/>
+          <w:szCs w:val="24"/>
+        </w:rPr>
+        <w:t>.</w:t>
       </w:r>
     </w:p>
     <w:p>
@@ -2441,44 +2477,104 @@
         <w:spacing w:line="360" w:lineRule="auto"/>
         <w:ind w:firstLine="360"/>
         <w:jc w:val="both"/>
-        <w:rPr>
-          <w:rFonts w:cs="Times New Roman"/>
-          <w:szCs w:val="24"/>
-        </w:rPr>
-      </w:pPr>
-      <w:r>
-        <w:rPr>
-          <w:rFonts w:cs="Times New Roman"/>
-          <w:szCs w:val="24"/>
-        </w:rPr>
-        <w:t xml:space="preserve">A escolha de utilizar o reconhecimento facial como método de autenticação é explicada por Gates, em seu livro </w:t>
-      </w:r>
-      <w:r>
-        <w:rPr>
-          <w:i/>
-        </w:rPr>
-        <w:t>Our Biometric Future</w:t>
-      </w:r>
-      <w:r>
-        <w:rPr>
-          <w:rFonts w:cs="Times New Roman"/>
-          <w:szCs w:val="24"/>
-        </w:rPr>
-        <w:t>: “Por mais que o reconhecimento facial traga dificuldades técnicas, ela possui certas vantagens dos outros meios biométricos.”</w:t>
-      </w:r>
-      <w:r>
-        <w:rPr>
-          <w:rFonts w:cs="Times New Roman"/>
-          <w:szCs w:val="24"/>
-        </w:rPr>
-        <w:t xml:space="preserve"> (p.18)</w:t>
-      </w:r>
-      <w:r>
-        <w:rPr>
-          <w:rFonts w:cs="Times New Roman"/>
-          <w:szCs w:val="24"/>
-        </w:rPr>
-        <w:t>, como exemplo, ela cita que “impõe menos demandas aos sujeitos”, como a necessidade de utilizar a mão para destrancar a porta.</w:t>
+      </w:pPr>
+      <w:r>
+        <w:t>Gates</w:t>
+      </w:r>
+      <w:r>
+        <w:t xml:space="preserve"> também evidencia que</w:t>
+      </w:r>
+      <w:r>
+        <w:t>:</w:t>
+      </w:r>
+    </w:p>
+    <w:p>
+      <w:pPr>
+        <w:spacing w:line="360" w:lineRule="auto"/>
+        <w:ind w:left="2268"/>
+        <w:jc w:val="both"/>
+        <w:rPr>
+          <w:sz w:val="20"/>
+          <w:szCs w:val="20"/>
+        </w:rPr>
+      </w:pPr>
+      <w:r>
+        <w:rPr>
+          <w:sz w:val="20"/>
+          <w:szCs w:val="20"/>
+        </w:rPr>
+        <w:t xml:space="preserve"> </w:t>
+      </w:r>
+      <w:r>
+        <w:rPr>
+          <w:sz w:val="20"/>
+          <w:szCs w:val="20"/>
+        </w:rPr>
+        <w:t>Os sistemas biométricos estão sendo projetados principalmente para auxiliar “usuários institucionais” no controle de redes e informações, aumentar a escala e efetividade d</w:t>
+      </w:r>
+      <w:r>
+        <w:rPr>
+          <w:sz w:val="20"/>
+          <w:szCs w:val="20"/>
+        </w:rPr>
+        <w:t>e sistemas de vigilância, e para</w:t>
+      </w:r>
+      <w:r>
+        <w:rPr>
+          <w:sz w:val="20"/>
+          <w:szCs w:val="20"/>
+        </w:rPr>
+        <w:t xml:space="preserve"> assegurar formas de acesso diferenciado aos recursos de valor da sociedade capitalista tardia. </w:t>
+      </w:r>
+      <w:r>
+        <w:rPr>
+          <w:sz w:val="20"/>
+          <w:szCs w:val="20"/>
+        </w:rPr>
+        <w:t xml:space="preserve">Apesar da linguagem de </w:t>
+      </w:r>
+      <w:r>
+        <w:rPr>
+          <w:sz w:val="20"/>
+          <w:szCs w:val="20"/>
+        </w:rPr>
+        <w:lastRenderedPageBreak/>
+        <w:t xml:space="preserve">empoderamento, aplicações de sistemas biométricos aos consumidores mais suportam do que desafiam essa afirmação </w:t>
+      </w:r>
+      <w:r>
+        <w:rPr>
+          <w:sz w:val="20"/>
+          <w:szCs w:val="20"/>
+        </w:rPr>
+        <w:t>(GATES, 2011</w:t>
+      </w:r>
+      <w:r>
+        <w:rPr>
+          <w:sz w:val="20"/>
+          <w:szCs w:val="20"/>
+        </w:rPr>
+        <w:t>, p.127</w:t>
+      </w:r>
+      <w:r>
+        <w:rPr>
+          <w:sz w:val="20"/>
+          <w:szCs w:val="20"/>
+        </w:rPr>
+        <w:t>, tradução nossa</w:t>
+      </w:r>
+      <w:r>
+        <w:rPr>
+          <w:sz w:val="20"/>
+          <w:szCs w:val="20"/>
+        </w:rPr>
+        <w:t>)</w:t>
+      </w:r>
+      <w:r>
+        <w:rPr>
+          <w:sz w:val="20"/>
+          <w:szCs w:val="20"/>
+        </w:rPr>
+        <w:t>.</w:t>
       </w:r>
     </w:p>
     <w:p>
@@ -2488,124 +2584,29 @@
         <w:jc w:val="both"/>
       </w:pPr>
       <w:r>
-        <w:t xml:space="preserve">De acordo com Gates </w:t>
-      </w:r>
-      <w:r>
-        <w:t xml:space="preserve">em seu livro </w:t>
-      </w:r>
-      <w:r>
-        <w:rPr>
-          <w:i/>
-        </w:rPr>
-        <w:t>Our Biometric Future</w:t>
-      </w:r>
-      <w:r>
-        <w:t>:</w:t>
-      </w:r>
-    </w:p>
-    <w:p>
-      <w:pPr>
-        <w:spacing w:line="360" w:lineRule="auto"/>
-        <w:ind w:left="2268"/>
-        <w:jc w:val="both"/>
-        <w:rPr>
-          <w:sz w:val="20"/>
-          <w:szCs w:val="20"/>
-        </w:rPr>
-      </w:pPr>
-      <w:r>
-        <w:rPr>
-          <w:sz w:val="20"/>
-          <w:szCs w:val="20"/>
-        </w:rPr>
-        <w:t>Os sistemas biométricos estão sendo projetados principalmente para auxiliar “usuários institucionais” no controle de redes e informações, aumentar a escala e efetividade d</w:t>
-      </w:r>
-      <w:r>
-        <w:rPr>
-          <w:sz w:val="20"/>
-          <w:szCs w:val="20"/>
-        </w:rPr>
-        <w:t xml:space="preserve">e </w:t>
-      </w:r>
-      <w:r>
-        <w:rPr>
-          <w:sz w:val="20"/>
-          <w:szCs w:val="20"/>
-        </w:rPr>
-        <w:lastRenderedPageBreak/>
-        <w:t>sistemas de vigilância, e para</w:t>
-      </w:r>
-      <w:r>
-        <w:rPr>
-          <w:sz w:val="20"/>
-          <w:szCs w:val="20"/>
-        </w:rPr>
-        <w:t xml:space="preserve"> assegurar formas de acesso diferenciado aos recursos de valor da sociedade capitalista tardia. </w:t>
-      </w:r>
-      <w:r>
-        <w:rPr>
-          <w:sz w:val="20"/>
-          <w:szCs w:val="20"/>
-        </w:rPr>
-        <w:t xml:space="preserve">Apesar da linguagem de empoderamento, aplicações de sistemas biométricos aos consumidores mais suportam do que desafiam essa afirmação </w:t>
-      </w:r>
-      <w:r>
-        <w:rPr>
-          <w:sz w:val="20"/>
-          <w:szCs w:val="20"/>
-        </w:rPr>
-        <w:t>(GATES, 2011</w:t>
-      </w:r>
-      <w:r>
-        <w:rPr>
-          <w:sz w:val="20"/>
-          <w:szCs w:val="20"/>
-        </w:rPr>
-        <w:t>, p.127</w:t>
-      </w:r>
-      <w:r>
-        <w:rPr>
-          <w:sz w:val="20"/>
-          <w:szCs w:val="20"/>
-        </w:rPr>
-        <w:t>, tradução nossa</w:t>
-      </w:r>
-      <w:r>
-        <w:rPr>
-          <w:sz w:val="20"/>
-          <w:szCs w:val="20"/>
-        </w:rPr>
-        <w:t>)</w:t>
-      </w:r>
-      <w:r>
-        <w:rPr>
-          <w:sz w:val="20"/>
-          <w:szCs w:val="20"/>
-        </w:rPr>
+        <w:t>A</w:t>
+      </w:r>
+      <w:r>
+        <w:t>pesar de haver um discurso sobre a importância da aquisição de novas tecnologias</w:t>
+      </w:r>
+      <w:r>
+        <w:t xml:space="preserve"> de segurança</w:t>
+      </w:r>
+      <w:r>
+        <w:t xml:space="preserve"> por consumidores</w:t>
+      </w:r>
+      <w:r>
+        <w:t xml:space="preserve"> comuns</w:t>
+      </w:r>
+      <w:r>
+        <w:t>, as mesmas são mais voltadas para</w:t>
+      </w:r>
+      <w:r>
+        <w:t xml:space="preserve"> uso em ambientes profissionais</w:t>
+      </w:r>
+      <w:r>
         <w:t>.</w:t>
       </w:r>
-    </w:p>
-    <w:p>
-      <w:pPr>
-        <w:spacing w:line="360" w:lineRule="auto"/>
-        <w:ind w:firstLine="360"/>
-        <w:jc w:val="both"/>
-      </w:pPr>
-      <w:r>
-        <w:t>Gates ressalta que, apesar de haver um discurso sobre a importância da aquisição de novas tecnologias</w:t>
-      </w:r>
-      <w:r>
-        <w:t xml:space="preserve"> de segurança</w:t>
-      </w:r>
-      <w:r>
-        <w:t xml:space="preserve"> por consumidores, as mesmas são mais voltadas para</w:t>
-      </w:r>
-      <w:r>
-        <w:t xml:space="preserve"> uso em ambientes profissionais</w:t>
-      </w:r>
-      <w:r>
-        <w:t>.</w:t>
-      </w:r>
       <w:r>
         <w:t xml:space="preserve"> Através deste projeto,</w:t>
       </w:r>
@@ -2619,10 +2620,13 @@
         <w:t>,</w:t>
       </w:r>
       <w:r>
-        <w:t xml:space="preserve"> aumentando o contato do consumidor </w:t>
-      </w:r>
-      <w:r>
-        <w:t xml:space="preserve">comum </w:t>
+        <w:t xml:space="preserve"> aum</w:t>
+      </w:r>
+      <w:r>
+        <w:t>entando o contato do consumidor</w:t>
+      </w:r>
+      <w:r>
+        <w:t xml:space="preserve"> </w:t>
       </w:r>
       <w:r>
         <w:t>com a tecnologia.</w:t>
@@ -2949,7 +2953,6 @@
       <w:r>
         <w:rPr>
           <w:rFonts w:cs="Times New Roman"/>
-          <w:color w:val="FF0000"/>
           <w:szCs w:val="24"/>
         </w:rPr>
         <w:t>(</w:t>
@@ -2957,15 +2960,13 @@
       <w:r>
         <w:rPr>
           <w:rFonts w:cs="Times New Roman"/>
-          <w:color w:val="FF0000"/>
-          <w:szCs w:val="24"/>
-        </w:rPr>
-        <w:t>AUTOR 1, data; AUTOR 2, data</w:t>
-      </w:r>
-      <w:r>
-        <w:rPr>
-          <w:rFonts w:cs="Times New Roman"/>
-          <w:color w:val="FF0000"/>
+          <w:szCs w:val="24"/>
+        </w:rPr>
+        <w:t>VIOLA e JONES, 2001</w:t>
+      </w:r>
+      <w:r>
+        <w:rPr>
+          <w:rFonts w:cs="Times New Roman"/>
           <w:szCs w:val="24"/>
         </w:rPr>
         <w:t>)</w:t>
@@ -3060,6 +3061,45 @@
           <w:szCs w:val="24"/>
         </w:rPr>
         <w:t xml:space="preserve"> vários ângulos diferentes, podendo até fazer várias identificações diferentes de um mesmo rosto.</w:t>
+      </w:r>
+    </w:p>
+    <w:p>
+      <w:pPr>
+        <w:spacing w:line="360" w:lineRule="auto"/>
+        <w:ind w:firstLine="360"/>
+        <w:jc w:val="both"/>
+        <w:rPr>
+          <w:rFonts w:cs="Times New Roman"/>
+          <w:szCs w:val="24"/>
+        </w:rPr>
+      </w:pPr>
+      <w:r>
+        <w:rPr>
+          <w:rFonts w:cs="Times New Roman"/>
+          <w:szCs w:val="24"/>
+        </w:rPr>
+        <w:t xml:space="preserve">Algumas outras técnicas muito utilizadas de reconhecimento facial são os métodos de comparação holística, métodos baseados em </w:t>
+      </w:r>
+      <w:r>
+        <w:rPr>
+          <w:rFonts w:cs="Times New Roman"/>
+          <w:szCs w:val="24"/>
+        </w:rPr>
+        <w:t>características e métodos híbridos</w:t>
+      </w:r>
+      <w:r>
+        <w:rPr>
+          <w:rFonts w:cs="Times New Roman"/>
+          <w:szCs w:val="24"/>
+        </w:rPr>
+        <w:t xml:space="preserve"> (PARMAR e MEHTA, 2014), cada uma com suas vantagens e desvantagens</w:t>
+      </w:r>
+      <w:r>
+        <w:rPr>
+          <w:rFonts w:cs="Times New Roman"/>
+          <w:szCs w:val="24"/>
+        </w:rPr>
+        <w:t>.</w:t>
       </w:r>
     </w:p>
     <w:p>
@@ -3126,6 +3166,7 @@
           <w:rFonts w:cs="Times New Roman"/>
           <w:szCs w:val="24"/>
         </w:rPr>
+        <w:lastRenderedPageBreak/>
         <w:t>METODOLOGIA</w:t>
       </w:r>
       <w:bookmarkEnd w:id="6"/>
@@ -3230,15 +3271,7 @@
           <w:rFonts w:cs="Times New Roman"/>
           <w:szCs w:val="24"/>
         </w:rPr>
-        <w:t xml:space="preserve"> fala sobre 20 diferentes usos para o </w:t>
-      </w:r>
-      <w:r>
-        <w:rPr>
-          <w:rFonts w:cs="Times New Roman"/>
-          <w:szCs w:val="24"/>
-        </w:rPr>
-        <w:lastRenderedPageBreak/>
-        <w:t xml:space="preserve">microcomputador. Outro ponto atrativo para o uso deste foi o seu custo-benefício em comparação a outras tecnologias, </w:t>
+        <w:t xml:space="preserve"> fala sobre 20 diferentes usos para o microcomputador. Outro ponto atrativo para o uso deste foi o seu custo-benefício em comparação a outras tecnologias, </w:t>
       </w:r>
       <w:r>
         <w:rPr>
@@ -3482,6 +3515,7 @@
       </w:pPr>
       <w:bookmarkStart w:id="8" w:name="_Toc4578268"/>
       <w:r>
+        <w:lastRenderedPageBreak/>
         <w:t>RASPBERRY PI</w:t>
       </w:r>
       <w:bookmarkEnd w:id="8"/>
@@ -3511,7 +3545,6 @@
         <w:jc w:val="both"/>
       </w:pPr>
       <w:r>
-        <w:lastRenderedPageBreak/>
         <w:tab/>
         <w:t xml:space="preserve">Seu hardware é completamente integrado em uma única pequena placa. O </w:t>
       </w:r>
@@ -3539,12 +3572,6 @@
       <w:r>
         <w:t xml:space="preserve"> As portas GPIO serão as responsáveis por mandar os sinais para um motor, cujo o objetivo será trancar e destrancar portas.</w:t>
       </w:r>
-    </w:p>
-    <w:p>
-      <w:pPr>
-        <w:spacing w:line="360" w:lineRule="auto"/>
-        <w:jc w:val="both"/>
-      </w:pPr>
     </w:p>
     <w:p>
       <w:pPr>
@@ -4789,6 +4816,7 @@
     </w:tbl>
     <w:p>
       <w:r>
+        <w:lastRenderedPageBreak/>
         <w:br w:type="page"/>
       </w:r>
     </w:p>
@@ -5105,6 +5133,7 @@
         <w:rPr>
           <w:rFonts w:cs="Times New Roman"/>
           <w:szCs w:val="24"/>
+          <w:lang w:val="en-US"/>
         </w:rPr>
       </w:pPr>
       <w:r>
@@ -5126,8 +5155,63 @@
         <w:rPr>
           <w:rFonts w:cs="Times New Roman"/>
           <w:szCs w:val="24"/>
-        </w:rPr>
-        <w:t>2015, Instituto Federal Catarinense, Camboriú, 2015.</w:t>
+          <w:lang w:val="en-US"/>
+        </w:rPr>
+        <w:t xml:space="preserve">2015, </w:t>
+      </w:r>
+      <w:proofErr w:type="spellStart"/>
+      <w:r>
+        <w:rPr>
+          <w:rFonts w:cs="Times New Roman"/>
+          <w:szCs w:val="24"/>
+          <w:lang w:val="en-US"/>
+        </w:rPr>
+        <w:t>Instituto</w:t>
+      </w:r>
+      <w:proofErr w:type="spellEnd"/>
+      <w:r>
+        <w:rPr>
+          <w:rFonts w:cs="Times New Roman"/>
+          <w:szCs w:val="24"/>
+          <w:lang w:val="en-US"/>
+        </w:rPr>
+        <w:t xml:space="preserve"> Federal </w:t>
+      </w:r>
+      <w:proofErr w:type="spellStart"/>
+      <w:r>
+        <w:rPr>
+          <w:rFonts w:cs="Times New Roman"/>
+          <w:szCs w:val="24"/>
+          <w:lang w:val="en-US"/>
+        </w:rPr>
+        <w:t>Catarinense</w:t>
+      </w:r>
+      <w:proofErr w:type="spellEnd"/>
+      <w:r>
+        <w:rPr>
+          <w:rFonts w:cs="Times New Roman"/>
+          <w:szCs w:val="24"/>
+          <w:lang w:val="en-US"/>
+        </w:rPr>
+        <w:t xml:space="preserve">, </w:t>
+      </w:r>
+      <w:proofErr w:type="spellStart"/>
+      <w:r>
+        <w:rPr>
+          <w:rFonts w:cs="Times New Roman"/>
+          <w:szCs w:val="24"/>
+          <w:lang w:val="en-US"/>
+        </w:rPr>
+        <w:t>Camboriú</w:t>
+      </w:r>
+      <w:proofErr w:type="spellEnd"/>
+      <w:r>
+        <w:rPr>
+          <w:rFonts w:cs="Times New Roman"/>
+          <w:szCs w:val="24"/>
+          <w:lang w:val="en-US"/>
+        </w:rPr>
+        <w:t>, 2015.</w:t>
       </w:r>
     </w:p>
     <w:p>
@@ -5158,6 +5242,7 @@
       <w:r>
         <w:rPr>
           <w:szCs w:val="24"/>
+          <w:lang w:val="en-US"/>
         </w:rPr>
         <w:t>2001. 9 f, Cambridge, 2001.</w:t>
       </w:r>
@@ -5236,7 +5321,7 @@
 </file>
 
 <file path=word/numbering.xml><?xml version="1.0" encoding="utf-8"?>
-<w:numbering xmlns:wpc="http://schemas.microsoft.com/office/word/2010/wordprocessingCanvas" xmlns:cx="http://schemas.microsoft.com/office/drawing/2014/chartex" xmlns:cx1="http://schemas.microsoft.com/office/drawing/2015/9/8/chartex" xmlns:mc="http://schemas.openxmlformats.org/markup-compatibility/2006" xmlns:o="urn:schemas-microsoft-com:office:office" xmlns:r="http://schemas.openxmlformats.org/officeDocument/2006/relationships" xmlns:m="http://schemas.openxmlformats.org/officeDocument/2006/math" xmlns:v="urn:schemas-microsoft-com:vml" xmlns:wp14="http://schemas.microsoft.com/office/word/2010/wordprocessingDrawing" xmlns:wp="http://schemas.openxmlformats.org/drawingml/2006/wordprocessingDrawing" xmlns:w10="urn:schemas-microsoft-com:office:word" xmlns:w="http://schemas.openxmlformats.org/wordprocessingml/2006/main" xmlns:w14="http://schemas.microsoft.com/office/word/2010/wordml" xmlns:w15="http://schemas.microsoft.com/office/word/2012/wordml" xmlns:w16se="http://schemas.microsoft.com/office/word/2015/wordml/symex" xmlns:wpg="http://schemas.microsoft.com/office/word/2010/wordprocessingGroup" xmlns:wpi="http://schemas.microsoft.com/office/word/2010/wordprocessingInk" xmlns:wne="http://schemas.microsoft.com/office/word/2006/wordml" xmlns:wps="http://schemas.microsoft.com/office/word/2010/wordprocessingShape" mc:Ignorable="w14 w15 w16se wp14">
+<w:numbering xmlns:wpc="http://schemas.microsoft.com/office/word/2010/wordprocessingCanvas" xmlns:cx="http://schemas.microsoft.com/office/drawing/2014/chartex" xmlns:mc="http://schemas.openxmlformats.org/markup-compatibility/2006" xmlns:o="urn:schemas-microsoft-com:office:office" xmlns:r="http://schemas.openxmlformats.org/officeDocument/2006/relationships" xmlns:m="http://schemas.openxmlformats.org/officeDocument/2006/math" xmlns:v="urn:schemas-microsoft-com:vml" xmlns:wp14="http://schemas.microsoft.com/office/word/2010/wordprocessingDrawing" xmlns:wp="http://schemas.openxmlformats.org/drawingml/2006/wordprocessingDrawing" xmlns:w10="urn:schemas-microsoft-com:office:word" xmlns:w="http://schemas.openxmlformats.org/wordprocessingml/2006/main" xmlns:w14="http://schemas.microsoft.com/office/word/2010/wordml" xmlns:w15="http://schemas.microsoft.com/office/word/2012/wordml" xmlns:w16se="http://schemas.microsoft.com/office/word/2015/wordml/symex" xmlns:wpg="http://schemas.microsoft.com/office/word/2010/wordprocessingGroup" xmlns:wpi="http://schemas.microsoft.com/office/word/2010/wordprocessingInk" xmlns:wne="http://schemas.microsoft.com/office/word/2006/wordml" xmlns:wps="http://schemas.microsoft.com/office/word/2010/wordprocessingShape" mc:Ignorable="w14 w15 w16se wp14">
   <w:abstractNum w:abstractNumId="0" w15:restartNumberingAfterBreak="0">
     <w:nsid w:val="00A90DF4"/>
     <w:multiLevelType w:val="hybridMultilevel"/>
@@ -7209,7 +7294,7 @@
 </file>
 
 <file path=customXml/itemProps1.xml><?xml version="1.0" encoding="utf-8"?>
-<ds:datastoreItem xmlns:ds="http://schemas.openxmlformats.org/officeDocument/2006/customXml" ds:itemID="{6197DDF6-E372-46A9-8962-7C100E662878}">
+<ds:datastoreItem xmlns:ds="http://schemas.openxmlformats.org/officeDocument/2006/customXml" ds:itemID="{31DEBC40-69AA-4285-9AD1-D6DBDDB45DDC}">
   <ds:schemaRefs>
     <ds:schemaRef ds:uri="http://schemas.openxmlformats.org/officeDocument/2006/bibliography"/>
   </ds:schemaRefs>

</xml_diff>

<commit_message>
Começando a arrumar o texto para entrega.
</commit_message>
<xml_diff>
--- a/ProjetoDePesquisaV3.docx
+++ b/ProjetoDePesquisaV3.docx
@@ -1,6 +1,6 @@
 
 <file path=word/document.xml><?xml version="1.0" encoding="utf-8"?>
-<w:document xmlns:wpc="http://schemas.microsoft.com/office/word/2010/wordprocessingCanvas" xmlns:mc="http://schemas.openxmlformats.org/markup-compatibility/2006" xmlns:o="urn:schemas-microsoft-com:office:office" xmlns:r="http://schemas.openxmlformats.org/officeDocument/2006/relationships" xmlns:m="http://schemas.openxmlformats.org/officeDocument/2006/math" xmlns:v="urn:schemas-microsoft-com:vml" xmlns:wp14="http://schemas.microsoft.com/office/word/2010/wordprocessingDrawing" xmlns:wp="http://schemas.openxmlformats.org/drawingml/2006/wordprocessingDrawing" xmlns:w10="urn:schemas-microsoft-com:office:word" xmlns:w="http://schemas.openxmlformats.org/wordprocessingml/2006/main" xmlns:w14="http://schemas.microsoft.com/office/word/2010/wordml" xmlns:w15="http://schemas.microsoft.com/office/word/2012/wordml" xmlns:wpg="http://schemas.microsoft.com/office/word/2010/wordprocessingGroup" xmlns:wpi="http://schemas.microsoft.com/office/word/2010/wordprocessingInk" xmlns:wne="http://schemas.microsoft.com/office/word/2006/wordml" xmlns:wps="http://schemas.microsoft.com/office/word/2010/wordprocessingShape" mc:Ignorable="w14 w15 wp14">
+<w:document xmlns:wpc="http://schemas.microsoft.com/office/word/2010/wordprocessingCanvas" xmlns:cx="http://schemas.microsoft.com/office/drawing/2014/chartex" xmlns:cx1="http://schemas.microsoft.com/office/drawing/2015/9/8/chartex" xmlns:mc="http://schemas.openxmlformats.org/markup-compatibility/2006" xmlns:o="urn:schemas-microsoft-com:office:office" xmlns:r="http://schemas.openxmlformats.org/officeDocument/2006/relationships" xmlns:m="http://schemas.openxmlformats.org/officeDocument/2006/math" xmlns:v="urn:schemas-microsoft-com:vml" xmlns:wp14="http://schemas.microsoft.com/office/word/2010/wordprocessingDrawing" xmlns:wp="http://schemas.openxmlformats.org/drawingml/2006/wordprocessingDrawing" xmlns:w10="urn:schemas-microsoft-com:office:word" xmlns:w="http://schemas.openxmlformats.org/wordprocessingml/2006/main" xmlns:w14="http://schemas.microsoft.com/office/word/2010/wordml" xmlns:w15="http://schemas.microsoft.com/office/word/2012/wordml" xmlns:w16se="http://schemas.microsoft.com/office/word/2015/wordml/symex" xmlns:wpg="http://schemas.microsoft.com/office/word/2010/wordprocessingGroup" xmlns:wpi="http://schemas.microsoft.com/office/word/2010/wordprocessingInk" xmlns:wne="http://schemas.microsoft.com/office/word/2006/wordml" xmlns:wps="http://schemas.microsoft.com/office/word/2010/wordprocessingShape" mc:Ignorable="w14 w15 w16se wp14">
   <w:body>
     <w:p>
       <w:pPr>
@@ -1575,59 +1575,6 @@
     </w:p>
     <w:p>
       <w:pPr>
-        <w:pStyle w:val="PargrafodaLista"/>
-        <w:numPr>
-          <w:ilvl w:val="0"/>
-          <w:numId w:val="9"/>
-        </w:numPr>
-        <w:spacing w:line="360" w:lineRule="auto"/>
-        <w:jc w:val="both"/>
-        <w:rPr>
-          <w:rFonts w:cs="Times New Roman"/>
-          <w:color w:val="FF0000"/>
-          <w:szCs w:val="24"/>
-        </w:rPr>
-      </w:pPr>
-      <w:proofErr w:type="spellStart"/>
-      <w:r>
-        <w:rPr>
-          <w:rFonts w:cs="Times New Roman"/>
-          <w:color w:val="FF0000"/>
-          <w:szCs w:val="24"/>
-        </w:rPr>
-        <w:t>Vamo</w:t>
-      </w:r>
-      <w:proofErr w:type="spellEnd"/>
-      <w:r>
-        <w:rPr>
-          <w:rFonts w:cs="Times New Roman"/>
-          <w:color w:val="FF0000"/>
-          <w:szCs w:val="24"/>
-        </w:rPr>
-        <w:t xml:space="preserve"> ver se dá pra unir o objeto com o problema</w:t>
-      </w:r>
-    </w:p>
-    <w:p>
-      <w:pPr>
-        <w:pStyle w:val="Ttulo1"/>
-        <w:spacing w:line="360" w:lineRule="auto"/>
-        <w:rPr>
-          <w:rFonts w:cs="Times New Roman"/>
-          <w:szCs w:val="24"/>
-        </w:rPr>
-      </w:pPr>
-      <w:bookmarkStart w:id="1" w:name="_Toc4578262"/>
-      <w:r>
-        <w:rPr>
-          <w:rFonts w:cs="Times New Roman"/>
-          <w:szCs w:val="24"/>
-        </w:rPr>
-        <w:t>PROBLEMA DE PESQUISA</w:t>
-      </w:r>
-      <w:bookmarkEnd w:id="1"/>
-    </w:p>
-    <w:p>
-      <w:pPr>
         <w:spacing w:line="360" w:lineRule="auto"/>
         <w:ind w:firstLine="360"/>
         <w:jc w:val="both"/>
@@ -1636,184 +1583,25 @@
           <w:szCs w:val="24"/>
         </w:rPr>
       </w:pPr>
-      <w:r>
-        <w:rPr>
-          <w:rFonts w:cs="Times New Roman"/>
-          <w:szCs w:val="24"/>
-        </w:rPr>
-        <w:t>O reconhecimento facial tem sido aperfeiçoad</w:t>
-      </w:r>
-      <w:r>
-        <w:rPr>
-          <w:rFonts w:cs="Times New Roman"/>
-          <w:szCs w:val="24"/>
-        </w:rPr>
-        <w:t>o</w:t>
-      </w:r>
-      <w:r>
-        <w:rPr>
-          <w:rFonts w:cs="Times New Roman"/>
-          <w:szCs w:val="24"/>
-        </w:rPr>
-        <w:t xml:space="preserve"> nos últimos anos. É</w:t>
-      </w:r>
-      <w:r>
-        <w:rPr>
-          <w:rFonts w:cs="Times New Roman"/>
-          <w:szCs w:val="24"/>
-        </w:rPr>
-        <w:t xml:space="preserve"> possível observar o uso </w:t>
-      </w:r>
-      <w:r>
-        <w:rPr>
-          <w:rFonts w:cs="Times New Roman"/>
-          <w:szCs w:val="24"/>
-        </w:rPr>
-        <w:t>dessa tecnologia</w:t>
-      </w:r>
-      <w:r>
-        <w:rPr>
-          <w:rFonts w:cs="Times New Roman"/>
-          <w:szCs w:val="24"/>
-        </w:rPr>
-        <w:t xml:space="preserve"> em uma variedade de situações nos dias de hoje, </w:t>
-      </w:r>
-      <w:r>
-        <w:rPr>
-          <w:rFonts w:cs="Times New Roman"/>
-          <w:szCs w:val="24"/>
-        </w:rPr>
-        <w:t>como por exemplo as</w:t>
-      </w:r>
-      <w:r>
-        <w:rPr>
-          <w:rFonts w:cs="Times New Roman"/>
-          <w:szCs w:val="24"/>
-        </w:rPr>
-        <w:t xml:space="preserve"> redes sociais, que são capazes de reconhecer automaticamente a identidade de pessoas que aparecem em fotos postadas nos </w:t>
-      </w:r>
-      <w:r>
-        <w:rPr>
-          <w:rFonts w:cs="Times New Roman"/>
-          <w:i/>
-          <w:szCs w:val="24"/>
-        </w:rPr>
-        <w:t>feeds</w:t>
-      </w:r>
-      <w:r>
-        <w:rPr>
-          <w:rFonts w:cs="Times New Roman"/>
-          <w:szCs w:val="24"/>
-        </w:rPr>
-        <w:t xml:space="preserve">. </w:t>
-      </w:r>
-      <w:r>
-        <w:rPr>
-          <w:rFonts w:cs="Times New Roman"/>
-          <w:szCs w:val="24"/>
-        </w:rPr>
-        <w:t>R</w:t>
-      </w:r>
-      <w:r>
-        <w:rPr>
-          <w:rFonts w:cs="Times New Roman"/>
-          <w:szCs w:val="24"/>
-        </w:rPr>
-        <w:t>ecentemente</w:t>
-      </w:r>
-      <w:r>
-        <w:rPr>
-          <w:rFonts w:cs="Times New Roman"/>
-          <w:szCs w:val="24"/>
-        </w:rPr>
-        <w:t xml:space="preserve">, </w:t>
-      </w:r>
-      <w:r>
-        <w:rPr>
-          <w:rFonts w:cs="Times New Roman"/>
-          <w:szCs w:val="24"/>
-        </w:rPr>
-        <w:t>o</w:t>
-      </w:r>
-      <w:r>
-        <w:rPr>
-          <w:rFonts w:cs="Times New Roman"/>
-          <w:szCs w:val="24"/>
-        </w:rPr>
-        <w:t xml:space="preserve">s smartphones da Apple </w:t>
-      </w:r>
-      <w:r>
-        <w:rPr>
-          <w:rFonts w:cs="Times New Roman"/>
-          <w:szCs w:val="24"/>
-        </w:rPr>
-        <w:t xml:space="preserve">foram os primeiros a utilizar um </w:t>
-      </w:r>
-      <w:r>
-        <w:rPr>
-          <w:rFonts w:cs="Times New Roman"/>
-          <w:szCs w:val="24"/>
-        </w:rPr>
-        <w:t>novo método de</w:t>
-      </w:r>
-      <w:r>
-        <w:rPr>
-          <w:rFonts w:cs="Times New Roman"/>
-          <w:szCs w:val="24"/>
-        </w:rPr>
-        <w:t xml:space="preserve"> desbloqueio</w:t>
-      </w:r>
-      <w:r>
-        <w:rPr>
-          <w:rFonts w:cs="Times New Roman"/>
-          <w:szCs w:val="24"/>
-        </w:rPr>
-        <w:t xml:space="preserve"> biométrico</w:t>
-      </w:r>
-      <w:r>
-        <w:rPr>
-          <w:rFonts w:cs="Times New Roman"/>
-          <w:szCs w:val="24"/>
-        </w:rPr>
-        <w:t xml:space="preserve"> chamado</w:t>
-      </w:r>
-      <w:r>
-        <w:rPr>
-          <w:rFonts w:cs="Times New Roman"/>
-          <w:szCs w:val="24"/>
-        </w:rPr>
-        <w:t xml:space="preserve"> </w:t>
-      </w:r>
-      <w:r>
-        <w:rPr>
-          <w:rFonts w:cs="Times New Roman"/>
-          <w:i/>
-          <w:szCs w:val="24"/>
-        </w:rPr>
-        <w:t>Face</w:t>
-      </w:r>
-      <w:r>
-        <w:rPr>
-          <w:rFonts w:cs="Times New Roman"/>
-          <w:i/>
-          <w:szCs w:val="24"/>
-        </w:rPr>
-        <w:t>ID</w:t>
-      </w:r>
-      <w:r>
-        <w:rPr>
-          <w:rFonts w:cs="Times New Roman"/>
-          <w:szCs w:val="24"/>
-        </w:rPr>
-        <w:t xml:space="preserve">, implementado no iPhone X em 2017, </w:t>
-      </w:r>
-      <w:r>
-        <w:rPr>
-          <w:rFonts w:cs="Times New Roman"/>
-          <w:szCs w:val="24"/>
-        </w:rPr>
-        <w:t xml:space="preserve">que utiliza o reconhecimento facial como autenticador. </w:t>
-      </w:r>
+    </w:p>
+    <w:p>
+      <w:pPr>
+        <w:pStyle w:val="Ttulo1"/>
+        <w:spacing w:line="360" w:lineRule="auto"/>
+        <w:rPr>
+          <w:rFonts w:cs="Times New Roman"/>
+          <w:szCs w:val="24"/>
+        </w:rPr>
+      </w:pPr>
+      <w:bookmarkStart w:id="1" w:name="_Toc4578262"/>
+      <w:r>
+        <w:rPr>
+          <w:rFonts w:cs="Times New Roman"/>
+          <w:szCs w:val="24"/>
+        </w:rPr>
+        <w:t>PROBLEMA DE PESQUISA</w:t>
+      </w:r>
+      <w:bookmarkEnd w:id="1"/>
     </w:p>
     <w:p>
       <w:pPr>
@@ -1830,23 +1618,178 @@
           <w:rFonts w:cs="Times New Roman"/>
           <w:szCs w:val="24"/>
         </w:rPr>
-        <w:t>&lt;</w:t>
-      </w:r>
-      <w:proofErr w:type="gramStart"/>
-      <w:r>
-        <w:rPr>
-          <w:rFonts w:cs="Times New Roman"/>
-          <w:szCs w:val="24"/>
-        </w:rPr>
-        <w:t>adicionado</w:t>
-      </w:r>
-      <w:proofErr w:type="gramEnd"/>
-      <w:r>
-        <w:rPr>
-          <w:rFonts w:cs="Times New Roman"/>
-          <w:szCs w:val="24"/>
-        </w:rPr>
-        <w:t xml:space="preserve"> aqui&gt;</w:t>
+        <w:t>O reconhecimento facial tem sido aperfeiçoad</w:t>
+      </w:r>
+      <w:r>
+        <w:rPr>
+          <w:rFonts w:cs="Times New Roman"/>
+          <w:szCs w:val="24"/>
+        </w:rPr>
+        <w:t>o</w:t>
+      </w:r>
+      <w:r>
+        <w:rPr>
+          <w:rFonts w:cs="Times New Roman"/>
+          <w:szCs w:val="24"/>
+        </w:rPr>
+        <w:t xml:space="preserve"> nos últimos anos. É</w:t>
+      </w:r>
+      <w:r>
+        <w:rPr>
+          <w:rFonts w:cs="Times New Roman"/>
+          <w:szCs w:val="24"/>
+        </w:rPr>
+        <w:t xml:space="preserve"> possível observar o uso </w:t>
+      </w:r>
+      <w:r>
+        <w:rPr>
+          <w:rFonts w:cs="Times New Roman"/>
+          <w:szCs w:val="24"/>
+        </w:rPr>
+        <w:t>dessa tecnologia</w:t>
+      </w:r>
+      <w:r>
+        <w:rPr>
+          <w:rFonts w:cs="Times New Roman"/>
+          <w:szCs w:val="24"/>
+        </w:rPr>
+        <w:t xml:space="preserve"> em uma variedade de situações nos dias de hoje, </w:t>
+      </w:r>
+      <w:r>
+        <w:rPr>
+          <w:rFonts w:cs="Times New Roman"/>
+          <w:szCs w:val="24"/>
+        </w:rPr>
+        <w:t>como por exemplo as</w:t>
+      </w:r>
+      <w:r>
+        <w:rPr>
+          <w:rFonts w:cs="Times New Roman"/>
+          <w:szCs w:val="24"/>
+        </w:rPr>
+        <w:t xml:space="preserve"> redes sociais, que são capazes de reconhecer automaticamente a identidade de pessoas que aparecem em fotos postadas nos </w:t>
+      </w:r>
+      <w:r>
+        <w:rPr>
+          <w:rFonts w:cs="Times New Roman"/>
+          <w:i/>
+          <w:szCs w:val="24"/>
+        </w:rPr>
+        <w:t>feeds</w:t>
+      </w:r>
+      <w:r>
+        <w:rPr>
+          <w:rFonts w:cs="Times New Roman"/>
+          <w:szCs w:val="24"/>
+        </w:rPr>
+        <w:t xml:space="preserve">. </w:t>
+      </w:r>
+      <w:r>
+        <w:rPr>
+          <w:rFonts w:cs="Times New Roman"/>
+          <w:szCs w:val="24"/>
+        </w:rPr>
+        <w:t>R</w:t>
+      </w:r>
+      <w:r>
+        <w:rPr>
+          <w:rFonts w:cs="Times New Roman"/>
+          <w:szCs w:val="24"/>
+        </w:rPr>
+        <w:t>ecentemente</w:t>
+      </w:r>
+      <w:r>
+        <w:rPr>
+          <w:rFonts w:cs="Times New Roman"/>
+          <w:szCs w:val="24"/>
+        </w:rPr>
+        <w:t xml:space="preserve">, </w:t>
+      </w:r>
+      <w:r>
+        <w:rPr>
+          <w:rFonts w:cs="Times New Roman"/>
+          <w:szCs w:val="24"/>
+        </w:rPr>
+        <w:t>o</w:t>
+      </w:r>
+      <w:r>
+        <w:rPr>
+          <w:rFonts w:cs="Times New Roman"/>
+          <w:szCs w:val="24"/>
+        </w:rPr>
+        <w:t xml:space="preserve">s smartphones da Apple </w:t>
+      </w:r>
+      <w:r>
+        <w:rPr>
+          <w:rFonts w:cs="Times New Roman"/>
+          <w:szCs w:val="24"/>
+        </w:rPr>
+        <w:t xml:space="preserve">foram os primeiros a utilizar um </w:t>
+      </w:r>
+      <w:r>
+        <w:rPr>
+          <w:rFonts w:cs="Times New Roman"/>
+          <w:szCs w:val="24"/>
+        </w:rPr>
+        <w:t>novo método de</w:t>
+      </w:r>
+      <w:r>
+        <w:rPr>
+          <w:rFonts w:cs="Times New Roman"/>
+          <w:szCs w:val="24"/>
+        </w:rPr>
+        <w:t xml:space="preserve"> desbloqueio</w:t>
+      </w:r>
+      <w:r>
+        <w:rPr>
+          <w:rFonts w:cs="Times New Roman"/>
+          <w:szCs w:val="24"/>
+        </w:rPr>
+        <w:t xml:space="preserve"> biométrico</w:t>
+      </w:r>
+      <w:r>
+        <w:rPr>
+          <w:rFonts w:cs="Times New Roman"/>
+          <w:szCs w:val="24"/>
+        </w:rPr>
+        <w:t xml:space="preserve"> chamado</w:t>
+      </w:r>
+      <w:r>
+        <w:rPr>
+          <w:rFonts w:cs="Times New Roman"/>
+          <w:szCs w:val="24"/>
+        </w:rPr>
+        <w:t xml:space="preserve"> </w:t>
+      </w:r>
+      <w:r>
+        <w:rPr>
+          <w:rFonts w:cs="Times New Roman"/>
+          <w:i/>
+          <w:szCs w:val="24"/>
+        </w:rPr>
+        <w:t>Face</w:t>
+      </w:r>
+      <w:r>
+        <w:rPr>
+          <w:rFonts w:cs="Times New Roman"/>
+          <w:i/>
+          <w:szCs w:val="24"/>
+        </w:rPr>
+        <w:t>ID</w:t>
+      </w:r>
+      <w:r>
+        <w:rPr>
+          <w:rFonts w:cs="Times New Roman"/>
+          <w:szCs w:val="24"/>
+        </w:rPr>
+        <w:t xml:space="preserve">, implementado no iPhone X em 2017, </w:t>
+      </w:r>
+      <w:r>
+        <w:rPr>
+          <w:rFonts w:cs="Times New Roman"/>
+          <w:szCs w:val="24"/>
+        </w:rPr>
+        <w:t xml:space="preserve">que utiliza o reconhecimento facial como autenticador. </w:t>
       </w:r>
     </w:p>
     <w:p>
@@ -1864,7 +1807,23 @@
           <w:rFonts w:cs="Times New Roman"/>
           <w:szCs w:val="24"/>
         </w:rPr>
-        <w:t xml:space="preserve">Com o advento do reconhecimento facial, sistemas de desbloqueio de celulares não foram as únicas inovações criadas: uma gama de sistemas de segurança foram criadas com bases nessa tecnologia, pode-se dizer que a sua chegada a dispositivos mobile foi uma das últimas nesta era. </w:t>
+        <w:t>&lt;</w:t>
+      </w:r>
+      <w:proofErr w:type="gramStart"/>
+      <w:r>
+        <w:rPr>
+          <w:rFonts w:cs="Times New Roman"/>
+          <w:szCs w:val="24"/>
+        </w:rPr>
+        <w:t>adicionado</w:t>
+      </w:r>
+      <w:proofErr w:type="gramEnd"/>
+      <w:r>
+        <w:rPr>
+          <w:rFonts w:cs="Times New Roman"/>
+          <w:szCs w:val="24"/>
+        </w:rPr>
+        <w:t xml:space="preserve"> aqui&gt;</w:t>
       </w:r>
     </w:p>
     <w:p>
@@ -1878,43 +1837,160 @@
           <w:rFonts w:cs="Times New Roman"/>
           <w:szCs w:val="24"/>
         </w:rPr>
+        <w:t>No entanto</w:t>
+      </w:r>
+      <w:r>
+        <w:rPr>
+          <w:rFonts w:cs="Times New Roman"/>
+          <w:szCs w:val="24"/>
+        </w:rPr>
+        <w:t>, c</w:t>
+      </w:r>
+      <w:r>
+        <w:rPr>
+          <w:rFonts w:cs="Times New Roman"/>
+          <w:szCs w:val="24"/>
+        </w:rPr>
+        <w:t>om o advento do reconhecimento facial, sistemas de desbloqueio de celulares não fo</w:t>
+      </w:r>
+      <w:r>
+        <w:rPr>
+          <w:rFonts w:cs="Times New Roman"/>
+          <w:szCs w:val="24"/>
+        </w:rPr>
+        <w:t>ram as únicas inovações criadas. U</w:t>
+      </w:r>
+      <w:r>
+        <w:rPr>
+          <w:rFonts w:cs="Times New Roman"/>
+          <w:szCs w:val="24"/>
+        </w:rPr>
+        <w:t xml:space="preserve">ma </w:t>
+      </w:r>
+      <w:r>
+        <w:rPr>
+          <w:rFonts w:cs="Times New Roman"/>
+          <w:szCs w:val="24"/>
+        </w:rPr>
+        <w:t>variedade</w:t>
+      </w:r>
+      <w:r>
+        <w:rPr>
+          <w:rFonts w:cs="Times New Roman"/>
+          <w:szCs w:val="24"/>
+        </w:rPr>
+        <w:t xml:space="preserve"> de sistemas de s</w:t>
+      </w:r>
+      <w:r>
+        <w:rPr>
+          <w:rFonts w:cs="Times New Roman"/>
+          <w:szCs w:val="24"/>
+        </w:rPr>
+        <w:t xml:space="preserve">egurança </w:t>
+      </w:r>
+      <w:r>
+        <w:rPr>
+          <w:rFonts w:cs="Times New Roman"/>
+          <w:szCs w:val="24"/>
+        </w:rPr>
+        <w:t>surgiu</w:t>
+      </w:r>
+      <w:r>
+        <w:rPr>
+          <w:rFonts w:cs="Times New Roman"/>
+          <w:szCs w:val="24"/>
+        </w:rPr>
+        <w:t xml:space="preserve"> com base</w:t>
+      </w:r>
+      <w:r>
+        <w:rPr>
+          <w:rFonts w:cs="Times New Roman"/>
+          <w:szCs w:val="24"/>
+        </w:rPr>
+        <w:t xml:space="preserve"> nessa tecnologia</w:t>
+      </w:r>
+      <w:r>
+        <w:rPr>
+          <w:rFonts w:cs="Times New Roman"/>
+          <w:szCs w:val="24"/>
+        </w:rPr>
+        <w:t>.</w:t>
+      </w:r>
+      <w:r>
+        <w:rPr>
+          <w:rFonts w:cs="Times New Roman"/>
+          <w:szCs w:val="24"/>
+        </w:rPr>
+        <w:t xml:space="preserve"> </w:t>
+      </w:r>
+      <w:r>
+        <w:rPr>
+          <w:rFonts w:cs="Times New Roman"/>
+          <w:szCs w:val="24"/>
+          <w:highlight w:val="yellow"/>
+        </w:rPr>
+        <w:t>Temos câmeras de segurança que implementam reconhecimento de</w:t>
+      </w:r>
+      <w:r>
+        <w:rPr>
+          <w:rFonts w:cs="Times New Roman"/>
+          <w:szCs w:val="24"/>
+          <w:highlight w:val="yellow"/>
+        </w:rPr>
+        <w:t xml:space="preserve"> </w:t>
+      </w:r>
+      <w:r>
+        <w:rPr>
+          <w:rFonts w:cs="Times New Roman"/>
+          <w:szCs w:val="24"/>
+          <w:highlight w:val="yellow"/>
+        </w:rPr>
+        <w:t>suspeitos por imagens chegando ao mercado nacional de form</w:t>
+      </w:r>
+      <w:r>
+        <w:rPr>
+          <w:rFonts w:cs="Times New Roman"/>
+          <w:szCs w:val="24"/>
+          <w:highlight w:val="yellow"/>
+        </w:rPr>
+        <w:t>a mais barata</w:t>
+      </w:r>
+      <w:r>
+        <w:rPr>
+          <w:highlight w:val="yellow"/>
+        </w:rPr>
+        <w:t xml:space="preserve">, e em uma das pesquisas realizadas, </w:t>
+      </w:r>
+      <w:r>
+        <w:rPr>
+          <w:highlight w:val="yellow"/>
+        </w:rPr>
+        <w:t xml:space="preserve">um sistema em específico chamou a atenção: uma trava de porta que </w:t>
+      </w:r>
+      <w:r>
+        <w:rPr>
+          <w:highlight w:val="yellow"/>
+        </w:rPr>
         <w:lastRenderedPageBreak/>
-        <w:t>Temos câmeras de segurança que implementam reconhecimento de suspeitos por imagens chegando ao mercado nacional de formas mais baratas (</w:t>
+        <w:t>utiliza reconhecimento facial, uma ideia no mercado interessante, porém com preços não acessíveis, acima de R$1.000</w:t>
+      </w:r>
+      <w:bookmarkStart w:id="2" w:name="_GoBack"/>
+      <w:bookmarkEnd w:id="2"/>
+      <w:r>
+        <w:t xml:space="preserve"> (</w:t>
       </w:r>
       <w:hyperlink r:id="rId6" w:history="1">
         <w:r>
           <w:rPr>
             <w:rStyle w:val="Hyperlink"/>
-            <w:rFonts w:cs="Times New Roman"/>
-            <w:szCs w:val="24"/>
           </w:rPr>
-          <w:t>link interessante</w:t>
+          <w:t>link pra loja, ajeitamos depois</w:t>
         </w:r>
       </w:hyperlink>
       <w:r>
-        <w:t xml:space="preserve">), e em uma das pesquisas realizadas, </w:t>
-      </w:r>
-      <w:r>
-        <w:t>um sistema em específico chamou a atenção: uma trava de porta que utiliza reconhecimento facial, uma ideia no mercado interessante, porém com preços não acessíveis, acima de R$1.000 (</w:t>
+        <w:t xml:space="preserve"> , </w:t>
       </w:r>
       <w:hyperlink r:id="rId7" w:history="1">
-        <w:r>
-          <w:rPr>
-            <w:rStyle w:val="Hyperlink"/>
-          </w:rPr>
-          <w:t>link pra l</w:t>
-        </w:r>
-        <w:r>
-          <w:rPr>
-            <w:rStyle w:val="Hyperlink"/>
-          </w:rPr>
-          <w:t>oja, ajeitamos depois</w:t>
-        </w:r>
-      </w:hyperlink>
-      <w:r>
-        <w:t xml:space="preserve"> , </w:t>
-      </w:r>
-      <w:hyperlink r:id="rId8" w:history="1">
         <w:r>
           <w:rPr>
             <w:rStyle w:val="Hyperlink"/>
@@ -1925,7 +2001,7 @@
       <w:r>
         <w:t xml:space="preserve"> e </w:t>
       </w:r>
-      <w:hyperlink r:id="rId9" w:history="1">
+      <w:hyperlink r:id="rId8" w:history="1">
         <w:r>
           <w:rPr>
             <w:rStyle w:val="Hyperlink"/>
@@ -1950,8 +2026,6 @@
       <w:r>
         <w:t>&lt;/adicionado aqui&gt;</w:t>
       </w:r>
-      <w:bookmarkStart w:id="2" w:name="_GoBack"/>
-      <w:bookmarkEnd w:id="2"/>
     </w:p>
     <w:p>
       <w:pPr>
@@ -2467,43 +2541,50 @@
           <w:rFonts w:cs="Times New Roman"/>
           <w:szCs w:val="24"/>
         </w:rPr>
+        <w:t xml:space="preserve">Quanto ao </w:t>
+      </w:r>
+      <w:r>
+        <w:rPr>
+          <w:rFonts w:cs="Times New Roman"/>
+          <w:szCs w:val="24"/>
+        </w:rPr>
+        <w:t xml:space="preserve">uso do </w:t>
+      </w:r>
+      <w:r>
+        <w:rPr>
+          <w:rFonts w:cs="Times New Roman"/>
+          <w:szCs w:val="24"/>
+        </w:rPr>
+        <w:t>reconhecimento facial como método de autenticação,</w:t>
+      </w:r>
+      <w:r>
+        <w:rPr>
+          <w:rFonts w:cs="Times New Roman"/>
+          <w:szCs w:val="24"/>
+        </w:rPr>
+        <w:t xml:space="preserve"> tendo em</w:t>
+      </w:r>
+      <w:r>
+        <w:rPr>
+          <w:rFonts w:cs="Times New Roman"/>
+          <w:szCs w:val="24"/>
+        </w:rPr>
+        <w:t xml:space="preserve"> </w:t>
+      </w:r>
+      <w:r>
+        <w:rPr>
+          <w:rFonts w:cs="Times New Roman"/>
+          <w:szCs w:val="24"/>
+        </w:rPr>
+        <w:t xml:space="preserve">vista que essa tecnologia avançou muito nos últimos anos e que o poder de processamento de microcomputadores está cada vez mais acessível, a possibilidade de utilizar as duas tecnologias </w:t>
+      </w:r>
+      <w:r>
+        <w:rPr>
+          <w:rFonts w:cs="Times New Roman"/>
+          <w:szCs w:val="24"/>
+        </w:rPr>
         <w:lastRenderedPageBreak/>
-        <w:t xml:space="preserve">Quanto ao </w:t>
-      </w:r>
-      <w:r>
-        <w:rPr>
-          <w:rFonts w:cs="Times New Roman"/>
-          <w:szCs w:val="24"/>
-        </w:rPr>
-        <w:t xml:space="preserve">uso do </w:t>
-      </w:r>
-      <w:r>
-        <w:rPr>
-          <w:rFonts w:cs="Times New Roman"/>
-          <w:szCs w:val="24"/>
-        </w:rPr>
-        <w:t>reconhecimento facial como método de autenticação,</w:t>
-      </w:r>
-      <w:r>
-        <w:rPr>
-          <w:rFonts w:cs="Times New Roman"/>
-          <w:szCs w:val="24"/>
-        </w:rPr>
-        <w:t xml:space="preserve"> tendo em</w:t>
-      </w:r>
-      <w:r>
-        <w:rPr>
-          <w:rFonts w:cs="Times New Roman"/>
-          <w:szCs w:val="24"/>
-        </w:rPr>
-        <w:t xml:space="preserve"> </w:t>
-      </w:r>
-      <w:r>
-        <w:rPr>
-          <w:rFonts w:cs="Times New Roman"/>
-          <w:szCs w:val="24"/>
-        </w:rPr>
-        <w:t>vista que essa tecnologia avançou muito nos últimos anos e que o poder de processamento de microcomputadores está cada vez mais acessível, a possibilidade de utilizar as duas tecnologias em conjunto cria um leque de possibilidades</w:t>
+        <w:t>em conjunto cria um leque de possibilidades</w:t>
       </w:r>
       <w:r>
         <w:rPr>
@@ -3138,7 +3219,42 @@
           <w:rFonts w:cs="Times New Roman"/>
           <w:szCs w:val="24"/>
         </w:rPr>
-        <w:t xml:space="preserve">ter a </w:t>
+        <w:t>ter a capacidade de ser treinado para reconhecer qualquer objeto, o mesmo</w:t>
+      </w:r>
+      <w:r>
+        <w:rPr>
+          <w:rFonts w:cs="Times New Roman"/>
+          <w:szCs w:val="24"/>
+        </w:rPr>
+        <w:t xml:space="preserve"> foi desenvolvido com o reconhecimento facial em me</w:t>
+      </w:r>
+      <w:r>
+        <w:rPr>
+          <w:rFonts w:cs="Times New Roman"/>
+          <w:szCs w:val="24"/>
+        </w:rPr>
+        <w:t>nte. A principal vantagem de usufrui</w:t>
+      </w:r>
+      <w:r>
+        <w:rPr>
+          <w:rFonts w:cs="Times New Roman"/>
+          <w:szCs w:val="24"/>
+        </w:rPr>
+        <w:t xml:space="preserve">r </w:t>
+      </w:r>
+      <w:r>
+        <w:rPr>
+          <w:rFonts w:cs="Times New Roman"/>
+          <w:szCs w:val="24"/>
+        </w:rPr>
+        <w:t>d</w:t>
+      </w:r>
+      <w:r>
+        <w:rPr>
+          <w:rFonts w:cs="Times New Roman"/>
+          <w:szCs w:val="24"/>
+        </w:rPr>
+        <w:t xml:space="preserve">essa técnica é a sua </w:t>
       </w:r>
       <w:r>
         <w:rPr>
@@ -3146,42 +3262,7 @@
           <w:szCs w:val="24"/>
         </w:rPr>
         <w:lastRenderedPageBreak/>
-        <w:t>capacidade de ser treinado para reconhecer qualquer objeto, o mesmo</w:t>
-      </w:r>
-      <w:r>
-        <w:rPr>
-          <w:rFonts w:cs="Times New Roman"/>
-          <w:szCs w:val="24"/>
-        </w:rPr>
-        <w:t xml:space="preserve"> foi desenvolvido com o reconhecimento facial em me</w:t>
-      </w:r>
-      <w:r>
-        <w:rPr>
-          <w:rFonts w:cs="Times New Roman"/>
-          <w:szCs w:val="24"/>
-        </w:rPr>
-        <w:t>nte. A principal vantagem de usufrui</w:t>
-      </w:r>
-      <w:r>
-        <w:rPr>
-          <w:rFonts w:cs="Times New Roman"/>
-          <w:szCs w:val="24"/>
-        </w:rPr>
-        <w:t xml:space="preserve">r </w:t>
-      </w:r>
-      <w:r>
-        <w:rPr>
-          <w:rFonts w:cs="Times New Roman"/>
-          <w:szCs w:val="24"/>
-        </w:rPr>
-        <w:t>d</w:t>
-      </w:r>
-      <w:r>
-        <w:rPr>
-          <w:rFonts w:cs="Times New Roman"/>
-          <w:szCs w:val="24"/>
-        </w:rPr>
-        <w:t xml:space="preserve">essa técnica é a sua agilidade. No entanto, </w:t>
+        <w:t xml:space="preserve">agilidade. No entanto, </w:t>
       </w:r>
       <w:r>
         <w:rPr>
@@ -3636,44 +3717,22 @@
         <w:rPr>
           <w:color w:val="FF0000"/>
         </w:rPr>
-        <w:t xml:space="preserve">. Os pontos: </w:t>
+        <w:t xml:space="preserve">. Os pontos: OpenCV e </w:t>
       </w:r>
       <w:proofErr w:type="spellStart"/>
       <w:r>
         <w:rPr>
           <w:color w:val="FF0000"/>
         </w:rPr>
-        <w:t>OpenCV</w:t>
+        <w:t>Raspbery</w:t>
       </w:r>
       <w:proofErr w:type="spellEnd"/>
       <w:r>
         <w:rPr>
           <w:color w:val="FF0000"/>
         </w:rPr>
-        <w:t xml:space="preserve"> e </w:t>
-      </w:r>
-      <w:proofErr w:type="spellStart"/>
-      <w:r>
-        <w:rPr>
-          <w:color w:val="FF0000"/>
-        </w:rPr>
-        <w:t>Raspbery</w:t>
-      </w:r>
-      <w:proofErr w:type="spellEnd"/>
-      <w:r>
-        <w:rPr>
-          <w:color w:val="FF0000"/>
-        </w:rPr>
-        <w:t xml:space="preserve"> </w:t>
-      </w:r>
-      <w:proofErr w:type="spellStart"/>
-      <w:r>
-        <w:rPr>
-          <w:color w:val="FF0000"/>
-        </w:rPr>
-        <w:t>Pi</w:t>
-      </w:r>
-      <w:proofErr w:type="spellEnd"/>
+        <w:t xml:space="preserve"> Pi</w:t>
+      </w:r>
       <w:r>
         <w:rPr>
           <w:color w:val="FF0000"/>
@@ -3732,7 +3791,6 @@
       </w:pPr>
       <w:bookmarkStart w:id="7" w:name="_Toc4578269"/>
       <w:r>
-        <w:lastRenderedPageBreak/>
         <w:t>CRONOGRAMA</w:t>
       </w:r>
       <w:bookmarkEnd w:id="7"/>
@@ -3847,6 +3905,7 @@
           </w:tcPr>
           <w:p>
             <w:r>
+              <w:lastRenderedPageBreak/>
               <w:t>Pesquisa Sobre mecânica</w:t>
             </w:r>
           </w:p>
@@ -5463,8 +5522,8 @@
 </file>
 
 <file path=word/numbering.xml><?xml version="1.0" encoding="utf-8"?>
-<w:numbering xmlns:wpc="http://schemas.microsoft.com/office/word/2010/wordprocessingCanvas" xmlns:mc="http://schemas.openxmlformats.org/markup-compatibility/2006" xmlns:o="urn:schemas-microsoft-com:office:office" xmlns:r="http://schemas.openxmlformats.org/officeDocument/2006/relationships" xmlns:m="http://schemas.openxmlformats.org/officeDocument/2006/math" xmlns:v="urn:schemas-microsoft-com:vml" xmlns:wp14="http://schemas.microsoft.com/office/word/2010/wordprocessingDrawing" xmlns:wp="http://schemas.openxmlformats.org/drawingml/2006/wordprocessingDrawing" xmlns:w10="urn:schemas-microsoft-com:office:word" xmlns:w="http://schemas.openxmlformats.org/wordprocessingml/2006/main" xmlns:w14="http://schemas.microsoft.com/office/word/2010/wordml" xmlns:w15="http://schemas.microsoft.com/office/word/2012/wordml" xmlns:wpg="http://schemas.microsoft.com/office/word/2010/wordprocessingGroup" xmlns:wpi="http://schemas.microsoft.com/office/word/2010/wordprocessingInk" xmlns:wne="http://schemas.microsoft.com/office/word/2006/wordml" xmlns:wps="http://schemas.microsoft.com/office/word/2010/wordprocessingShape" mc:Ignorable="w14 w15 wp14">
-  <w:abstractNum w:abstractNumId="0">
+<w:numbering xmlns:wpc="http://schemas.microsoft.com/office/word/2010/wordprocessingCanvas" xmlns:cx="http://schemas.microsoft.com/office/drawing/2014/chartex" xmlns:cx1="http://schemas.microsoft.com/office/drawing/2015/9/8/chartex" xmlns:mc="http://schemas.openxmlformats.org/markup-compatibility/2006" xmlns:o="urn:schemas-microsoft-com:office:office" xmlns:r="http://schemas.openxmlformats.org/officeDocument/2006/relationships" xmlns:m="http://schemas.openxmlformats.org/officeDocument/2006/math" xmlns:v="urn:schemas-microsoft-com:vml" xmlns:wp14="http://schemas.microsoft.com/office/word/2010/wordprocessingDrawing" xmlns:wp="http://schemas.openxmlformats.org/drawingml/2006/wordprocessingDrawing" xmlns:w10="urn:schemas-microsoft-com:office:word" xmlns:w="http://schemas.openxmlformats.org/wordprocessingml/2006/main" xmlns:w14="http://schemas.microsoft.com/office/word/2010/wordml" xmlns:w15="http://schemas.microsoft.com/office/word/2012/wordml" xmlns:w16se="http://schemas.microsoft.com/office/word/2015/wordml/symex" xmlns:wpg="http://schemas.microsoft.com/office/word/2010/wordprocessingGroup" xmlns:wpi="http://schemas.microsoft.com/office/word/2010/wordprocessingInk" xmlns:wne="http://schemas.microsoft.com/office/word/2006/wordml" xmlns:wps="http://schemas.microsoft.com/office/word/2010/wordprocessingShape" mc:Ignorable="w14 w15 w16se wp14">
+  <w:abstractNum w:abstractNumId="0" w15:restartNumberingAfterBreak="0">
     <w:nsid w:val="00A90DF4"/>
     <w:multiLevelType w:val="hybridMultilevel"/>
     <w:tmpl w:val="F914037C"/>
@@ -5577,7 +5636,7 @@
       </w:rPr>
     </w:lvl>
   </w:abstractNum>
-  <w:abstractNum w:abstractNumId="1">
+  <w:abstractNum w:abstractNumId="1" w15:restartNumberingAfterBreak="0">
     <w:nsid w:val="0ADE1E2D"/>
     <w:multiLevelType w:val="multilevel"/>
     <w:tmpl w:val="A182940E"/>
@@ -5701,7 +5760,7 @@
       </w:rPr>
     </w:lvl>
   </w:abstractNum>
-  <w:abstractNum w:abstractNumId="2">
+  <w:abstractNum w:abstractNumId="2" w15:restartNumberingAfterBreak="0">
     <w:nsid w:val="0CEE266D"/>
     <w:multiLevelType w:val="multilevel"/>
     <w:tmpl w:val="133C2D9A"/>
@@ -5824,7 +5883,7 @@
       </w:rPr>
     </w:lvl>
   </w:abstractNum>
-  <w:abstractNum w:abstractNumId="3">
+  <w:abstractNum w:abstractNumId="3" w15:restartNumberingAfterBreak="0">
     <w:nsid w:val="26263513"/>
     <w:multiLevelType w:val="hybridMultilevel"/>
     <w:tmpl w:val="9C0626A0"/>
@@ -5937,7 +5996,7 @@
       </w:rPr>
     </w:lvl>
   </w:abstractNum>
-  <w:abstractNum w:abstractNumId="4">
+  <w:abstractNum w:abstractNumId="4" w15:restartNumberingAfterBreak="0">
     <w:nsid w:val="3CB94334"/>
     <w:multiLevelType w:val="hybridMultilevel"/>
     <w:tmpl w:val="B00AFD38"/>
@@ -6050,7 +6109,7 @@
       </w:rPr>
     </w:lvl>
   </w:abstractNum>
-  <w:abstractNum w:abstractNumId="5">
+  <w:abstractNum w:abstractNumId="5" w15:restartNumberingAfterBreak="0">
     <w:nsid w:val="4A376DFC"/>
     <w:multiLevelType w:val="hybridMultilevel"/>
     <w:tmpl w:val="467EE700"/>
@@ -6163,7 +6222,7 @@
       </w:rPr>
     </w:lvl>
   </w:abstractNum>
-  <w:abstractNum w:abstractNumId="6">
+  <w:abstractNum w:abstractNumId="6" w15:restartNumberingAfterBreak="0">
     <w:nsid w:val="58410E62"/>
     <w:multiLevelType w:val="hybridMultilevel"/>
     <w:tmpl w:val="CD6C63C2"/>
@@ -6276,7 +6335,7 @@
       </w:rPr>
     </w:lvl>
   </w:abstractNum>
-  <w:abstractNum w:abstractNumId="7">
+  <w:abstractNum w:abstractNumId="7" w15:restartNumberingAfterBreak="0">
     <w:nsid w:val="6810087A"/>
     <w:multiLevelType w:val="hybridMultilevel"/>
     <w:tmpl w:val="B7AE0A5E"/>
@@ -6389,7 +6448,7 @@
       </w:rPr>
     </w:lvl>
   </w:abstractNum>
-  <w:abstractNum w:abstractNumId="8">
+  <w:abstractNum w:abstractNumId="8" w15:restartNumberingAfterBreak="0">
     <w:nsid w:val="6A9D64BA"/>
     <w:multiLevelType w:val="hybridMultilevel"/>
     <w:tmpl w:val="EE2C9278"/>
@@ -6593,7 +6652,7 @@
 </file>
 
 <file path=word/styles.xml><?xml version="1.0" encoding="utf-8"?>
-<w:styles xmlns:mc="http://schemas.openxmlformats.org/markup-compatibility/2006" xmlns:r="http://schemas.openxmlformats.org/officeDocument/2006/relationships" xmlns:w="http://schemas.openxmlformats.org/wordprocessingml/2006/main" xmlns:w14="http://schemas.microsoft.com/office/word/2010/wordml" xmlns:w15="http://schemas.microsoft.com/office/word/2012/wordml" mc:Ignorable="w14 w15">
+<w:styles xmlns:mc="http://schemas.openxmlformats.org/markup-compatibility/2006" xmlns:r="http://schemas.openxmlformats.org/officeDocument/2006/relationships" xmlns:w="http://schemas.openxmlformats.org/wordprocessingml/2006/main" xmlns:w14="http://schemas.microsoft.com/office/word/2010/wordml" xmlns:w15="http://schemas.microsoft.com/office/word/2012/wordml" xmlns:w16se="http://schemas.microsoft.com/office/word/2015/wordml/symex" mc:Ignorable="w14 w15 w16se">
   <w:docDefaults>
     <w:rPrDefault>
       <w:rPr>
@@ -7138,7 +7197,6 @@
       <w:spacing w:after="0" w:line="240" w:lineRule="auto"/>
     </w:pPr>
     <w:tblPr>
-      <w:tblInd w:w="0" w:type="dxa"/>
       <w:tblBorders>
         <w:top w:val="single" w:sz="4" w:space="0" w:color="auto"/>
         <w:left w:val="single" w:sz="4" w:space="0" w:color="auto"/>
@@ -7147,12 +7205,6 @@
         <w:insideH w:val="single" w:sz="4" w:space="0" w:color="auto"/>
         <w:insideV w:val="single" w:sz="4" w:space="0" w:color="auto"/>
       </w:tblBorders>
-      <w:tblCellMar>
-        <w:top w:w="0" w:type="dxa"/>
-        <w:left w:w="108" w:type="dxa"/>
-        <w:bottom w:w="0" w:type="dxa"/>
-        <w:right w:w="108" w:type="dxa"/>
-      </w:tblCellMar>
     </w:tblPr>
   </w:style>
   <w:style w:type="character" w:styleId="HiperlinkVisitado">
@@ -7455,7 +7507,7 @@
 </file>
 
 <file path=customXml/itemProps1.xml><?xml version="1.0" encoding="utf-8"?>
-<ds:datastoreItem xmlns:ds="http://schemas.openxmlformats.org/officeDocument/2006/customXml" ds:itemID="{22D56A9A-F797-409F-9967-128442E9C3B5}">
+<ds:datastoreItem xmlns:ds="http://schemas.openxmlformats.org/officeDocument/2006/customXml" ds:itemID="{E0604D85-9DB4-4159-AB01-CE1A63D6571A}">
   <ds:schemaRefs>
     <ds:schemaRef ds:uri="http://schemas.openxmlformats.org/officeDocument/2006/bibliography"/>
   </ds:schemaRefs>

</xml_diff>